<commit_message>
feat: finish data rapport
</commit_message>
<xml_diff>
--- a/rapport.docx
+++ b/rapport.docx
@@ -56,20 +56,27 @@
     <w:p>
       <w:pPr>
         <w:pStyle w:val="Titre2"/>
+        <w:rPr>
+          <w:lang w:val="fr-FR"/>
+        </w:rPr>
       </w:pPr>
-      <w:proofErr w:type="gramStart"/>
-      <w:r>
+      <w:r>
+        <w:rPr>
+          <w:lang w:val="fr-FR"/>
+        </w:rPr>
         <w:t>Introduction</w:t>
       </w:r>
       <w:r>
+        <w:rPr>
+          <w:lang w:val="fr-FR"/>
+        </w:rPr>
         <w:t xml:space="preserve"> </w:t>
       </w:r>
       <w:r>
-        <w:t>:</w:t>
-      </w:r>
-      <w:proofErr w:type="gramEnd"/>
-      <w:r>
-        <w:t xml:space="preserve"> </w:t>
+        <w:rPr>
+          <w:lang w:val="fr-FR"/>
+        </w:rPr>
+        <w:t xml:space="preserve">: </w:t>
       </w:r>
     </w:p>
     <w:p>
@@ -222,300 +229,42 @@
       </w:r>
     </w:p>
     <w:p>
-      <w:pPr>
-        <w:rPr>
-          <w:lang w:val="en-US"/>
-        </w:rPr>
-      </w:pPr>
-      <w:r>
-        <w:rPr>
-          <w:lang w:val="en-US"/>
-        </w:rPr>
+      <w:r>
         <w:t xml:space="preserve">Comme </w:t>
       </w:r>
       <w:r>
         <w:t>décrit</w:t>
       </w:r>
       <w:r>
-        <w:rPr>
-          <w:lang w:val="en-US"/>
-        </w:rPr>
-        <w:t xml:space="preserve"> dans </w:t>
+        <w:t xml:space="preserve"> dans l’introduction, nous avons </w:t>
       </w:r>
       <w:proofErr w:type="spellStart"/>
       <w:r>
-        <w:rPr>
-          <w:lang w:val="en-US"/>
-        </w:rPr>
-        <w:t>l’introduction</w:t>
+        <w:t>choisit</w:t>
       </w:r>
       <w:proofErr w:type="spellEnd"/>
       <w:r>
-        <w:rPr>
-          <w:lang w:val="en-US"/>
-        </w:rPr>
-        <w:t xml:space="preserve">, nous </w:t>
+        <w:t xml:space="preserve"> des données </w:t>
+      </w:r>
+      <w:r>
+        <w:t xml:space="preserve">de blog d’utilisateur que nous avons trouvé sur </w:t>
       </w:r>
       <w:proofErr w:type="spellStart"/>
       <w:r>
-        <w:rPr>
-          <w:lang w:val="en-US"/>
-        </w:rPr>
-        <w:t>avons</w:t>
+        <w:t>Kaggle</w:t>
       </w:r>
       <w:proofErr w:type="spellEnd"/>
       <w:r>
-        <w:rPr>
-          <w:lang w:val="en-US"/>
-        </w:rPr>
-        <w:t xml:space="preserve"> </w:t>
-      </w:r>
-      <w:proofErr w:type="spellStart"/>
-      <w:r>
-        <w:rPr>
-          <w:lang w:val="en-US"/>
-        </w:rPr>
-        <w:t>choisit</w:t>
-      </w:r>
-      <w:proofErr w:type="spellEnd"/>
-      <w:r>
-        <w:rPr>
-          <w:lang w:val="en-US"/>
-        </w:rPr>
-        <w:t xml:space="preserve"> des </w:t>
-      </w:r>
-      <w:proofErr w:type="spellStart"/>
-      <w:r>
-        <w:rPr>
-          <w:lang w:val="en-US"/>
-        </w:rPr>
-        <w:t>données</w:t>
-      </w:r>
-      <w:proofErr w:type="spellEnd"/>
-      <w:r>
-        <w:rPr>
-          <w:lang w:val="en-US"/>
-        </w:rPr>
-        <w:t xml:space="preserve"> </w:t>
-      </w:r>
-      <w:r>
-        <w:rPr>
-          <w:lang w:val="en-US"/>
-        </w:rPr>
-        <w:t xml:space="preserve">de blog </w:t>
-      </w:r>
-      <w:proofErr w:type="spellStart"/>
-      <w:r>
-        <w:rPr>
-          <w:lang w:val="en-US"/>
-        </w:rPr>
-        <w:t>d’utilisateur</w:t>
-      </w:r>
-      <w:proofErr w:type="spellEnd"/>
-      <w:r>
-        <w:rPr>
-          <w:lang w:val="en-US"/>
-        </w:rPr>
-        <w:t xml:space="preserve"> que nous </w:t>
-      </w:r>
-      <w:proofErr w:type="spellStart"/>
-      <w:r>
-        <w:rPr>
-          <w:lang w:val="en-US"/>
-        </w:rPr>
-        <w:t>avons</w:t>
-      </w:r>
-      <w:proofErr w:type="spellEnd"/>
-      <w:r>
-        <w:rPr>
-          <w:lang w:val="en-US"/>
-        </w:rPr>
-        <w:t xml:space="preserve"> trouvé sur Kaggle. Nous </w:t>
-      </w:r>
-      <w:proofErr w:type="spellStart"/>
-      <w:r>
-        <w:rPr>
-          <w:lang w:val="en-US"/>
-        </w:rPr>
+        <w:t xml:space="preserve">. Nous </w:t>
+      </w:r>
+      <w:proofErr w:type="gramStart"/>
+      <w:r>
         <w:t>extrait</w:t>
       </w:r>
-      <w:proofErr w:type="spellEnd"/>
-      <w:r>
-        <w:rPr>
-          <w:lang w:val="en-US"/>
-        </w:rPr>
-        <w:t xml:space="preserve"> </w:t>
-      </w:r>
-      <w:proofErr w:type="spellStart"/>
-      <w:r>
-        <w:rPr>
-          <w:lang w:val="en-US"/>
-        </w:rPr>
-        <w:t>une</w:t>
-      </w:r>
-      <w:proofErr w:type="spellEnd"/>
-      <w:r>
-        <w:rPr>
-          <w:lang w:val="en-US"/>
-        </w:rPr>
-        <w:t xml:space="preserve"> </w:t>
-      </w:r>
-      <w:proofErr w:type="spellStart"/>
-      <w:r>
-        <w:rPr>
-          <w:lang w:val="en-US"/>
-        </w:rPr>
-        <w:t>dizaine</w:t>
-      </w:r>
-      <w:proofErr w:type="spellEnd"/>
-      <w:r>
-        <w:rPr>
-          <w:lang w:val="en-US"/>
-        </w:rPr>
-        <w:t xml:space="preserve"> de </w:t>
-      </w:r>
-      <w:proofErr w:type="spellStart"/>
-      <w:r>
-        <w:rPr>
-          <w:lang w:val="en-US"/>
-        </w:rPr>
-        <w:t>ligne</w:t>
-      </w:r>
-      <w:proofErr w:type="spellEnd"/>
-      <w:r>
-        <w:rPr>
-          <w:lang w:val="en-US"/>
-        </w:rPr>
-        <w:t xml:space="preserve"> car le </w:t>
-      </w:r>
-      <w:proofErr w:type="spellStart"/>
-      <w:r>
-        <w:rPr>
-          <w:lang w:val="en-US"/>
-        </w:rPr>
-        <w:t>fichier</w:t>
-      </w:r>
-      <w:proofErr w:type="spellEnd"/>
-      <w:r>
-        <w:rPr>
-          <w:lang w:val="en-US"/>
-        </w:rPr>
-        <w:t xml:space="preserve"> initial </w:t>
-      </w:r>
-      <w:proofErr w:type="spellStart"/>
-      <w:r>
-        <w:rPr>
-          <w:lang w:val="en-US"/>
-        </w:rPr>
-        <w:t>était</w:t>
-      </w:r>
-      <w:proofErr w:type="spellEnd"/>
-      <w:r>
-        <w:rPr>
-          <w:lang w:val="en-US"/>
-        </w:rPr>
-        <w:t xml:space="preserve"> trop </w:t>
-      </w:r>
-      <w:proofErr w:type="spellStart"/>
-      <w:r>
-        <w:rPr>
-          <w:lang w:val="en-US"/>
-        </w:rPr>
-        <w:t>volumineux</w:t>
-      </w:r>
-      <w:proofErr w:type="spellEnd"/>
-      <w:r>
-        <w:rPr>
-          <w:lang w:val="en-US"/>
-        </w:rPr>
-        <w:t xml:space="preserve"> </w:t>
-      </w:r>
-      <w:proofErr w:type="spellStart"/>
-      <w:r>
-        <w:rPr>
-          <w:lang w:val="en-US"/>
-        </w:rPr>
-        <w:t>ce</w:t>
-      </w:r>
-      <w:proofErr w:type="spellEnd"/>
-      <w:r>
-        <w:rPr>
-          <w:lang w:val="en-US"/>
-        </w:rPr>
-        <w:t xml:space="preserve"> qui nous a </w:t>
-      </w:r>
-      <w:proofErr w:type="spellStart"/>
-      <w:r>
-        <w:rPr>
-          <w:lang w:val="en-US"/>
-        </w:rPr>
-        <w:t>permis</w:t>
-      </w:r>
-      <w:proofErr w:type="spellEnd"/>
-      <w:r>
-        <w:rPr>
-          <w:lang w:val="en-US"/>
-        </w:rPr>
-        <w:t xml:space="preserve"> de </w:t>
-      </w:r>
-      <w:proofErr w:type="spellStart"/>
-      <w:r>
-        <w:rPr>
-          <w:lang w:val="en-US"/>
-        </w:rPr>
-        <w:t>concevoir</w:t>
-      </w:r>
-      <w:proofErr w:type="spellEnd"/>
-      <w:r>
-        <w:rPr>
-          <w:lang w:val="en-US"/>
-        </w:rPr>
-        <w:t xml:space="preserve"> le </w:t>
-      </w:r>
-      <w:proofErr w:type="spellStart"/>
-      <w:r>
-        <w:rPr>
-          <w:lang w:val="en-US"/>
-        </w:rPr>
-        <w:t>jeu</w:t>
-      </w:r>
-      <w:proofErr w:type="spellEnd"/>
-      <w:r>
-        <w:rPr>
-          <w:lang w:val="en-US"/>
-        </w:rPr>
-        <w:t xml:space="preserve"> de </w:t>
-      </w:r>
-      <w:proofErr w:type="spellStart"/>
-      <w:r>
-        <w:rPr>
-          <w:lang w:val="en-US"/>
-        </w:rPr>
-        <w:t>données</w:t>
-      </w:r>
-      <w:proofErr w:type="spellEnd"/>
-      <w:r>
-        <w:rPr>
-          <w:lang w:val="en-US"/>
-        </w:rPr>
-        <w:t xml:space="preserve"> </w:t>
-      </w:r>
-      <w:proofErr w:type="spellStart"/>
-      <w:proofErr w:type="gramStart"/>
-      <w:r>
-        <w:rPr>
-          <w:lang w:val="en-US"/>
-        </w:rPr>
-        <w:t>suivant</w:t>
-      </w:r>
-      <w:proofErr w:type="spellEnd"/>
-      <w:r>
-        <w:rPr>
-          <w:lang w:val="en-US"/>
-        </w:rPr>
-        <w:t xml:space="preserve"> :</w:t>
-      </w:r>
       <w:proofErr w:type="gramEnd"/>
+      <w:r>
+        <w:t xml:space="preserve"> une dizaine de ligne car le fichier initial était trop volumineux ce qui nous a permis de concevoir le jeu de données suivant :</w:t>
+      </w:r>
     </w:p>
     <w:p/>
     <w:tbl>
@@ -1833,493 +1582,184 @@
       <w:r>
         <w:t xml:space="preserve">Tableau </w:t>
       </w:r>
-      <w:r>
-        <w:fldChar w:fldCharType="begin"/>
-      </w:r>
-      <w:r>
-        <w:instrText xml:space="preserve"> SEQ Tableau \* ARABIC </w:instrText>
-      </w:r>
-      <w:r>
-        <w:fldChar w:fldCharType="separate"/>
-      </w:r>
+      <w:fldSimple w:instr=" SEQ Tableau \* ARABIC ">
+        <w:r>
+          <w:rPr>
+            <w:noProof/>
+          </w:rPr>
+          <w:t>1</w:t>
+        </w:r>
+      </w:fldSimple>
+      <w:r>
+        <w:t xml:space="preserve"> - </w:t>
+      </w:r>
+      <w:proofErr w:type="spellStart"/>
+      <w:r>
+        <w:t>Dataset</w:t>
+      </w:r>
+      <w:proofErr w:type="spellEnd"/>
+    </w:p>
+    <w:p>
+      <w:r>
+        <w:t xml:space="preserve">Le texte étant pour certain blog top long, nous avons décidé de ne pas l’ajouter dans le tableau mais il peut </w:t>
+      </w:r>
+      <w:proofErr w:type="spellStart"/>
+      <w:r>
+        <w:t>etre</w:t>
+      </w:r>
+      <w:proofErr w:type="spellEnd"/>
+      <w:r>
+        <w:t xml:space="preserve"> visionné dans le fichier data.csv.</w:t>
+      </w:r>
+    </w:p>
+    <w:p>
+      <w:r>
+        <w:t xml:space="preserve">Ensuite, nous avons </w:t>
+      </w:r>
+      <w:proofErr w:type="spellStart"/>
+      <w:r>
+        <w:t>implement</w:t>
+      </w:r>
+      <w:r>
+        <w:t>é</w:t>
+      </w:r>
+      <w:proofErr w:type="spellEnd"/>
+      <w:r>
+        <w:t xml:space="preserve"> dans Neo4j no</w:t>
+      </w:r>
+      <w:r>
+        <w:t>tre</w:t>
+      </w:r>
+      <w:r>
+        <w:t xml:space="preserve"> </w:t>
+      </w:r>
+      <w:proofErr w:type="spellStart"/>
+      <w:r>
+        <w:t>dataset</w:t>
+      </w:r>
+      <w:proofErr w:type="spellEnd"/>
+      <w:r>
+        <w:t xml:space="preserve"> en créant pour chaque ligne un </w:t>
+      </w:r>
+      <w:proofErr w:type="spellStart"/>
+      <w:r>
+        <w:t>noeud</w:t>
+      </w:r>
+      <w:proofErr w:type="spellEnd"/>
+      <w:r>
+        <w:t xml:space="preserve"> ayant pour labels les </w:t>
+      </w:r>
+      <w:proofErr w:type="spellStart"/>
+      <w:r>
+        <w:t>meme</w:t>
+      </w:r>
+      <w:proofErr w:type="spellEnd"/>
+      <w:r>
+        <w:t xml:space="preserve"> </w:t>
+      </w:r>
+      <w:proofErr w:type="spellStart"/>
+      <w:r>
+        <w:t>caracteristique</w:t>
+      </w:r>
+      <w:proofErr w:type="spellEnd"/>
+      <w:r>
+        <w:t xml:space="preserve"> que le tableau (Id, </w:t>
+      </w:r>
+      <w:proofErr w:type="spellStart"/>
+      <w:r>
+        <w:t>Gender</w:t>
+      </w:r>
+      <w:proofErr w:type="spellEnd"/>
+      <w:r>
+        <w:t xml:space="preserve"> etc…).</w:t>
+      </w:r>
+    </w:p>
+    <w:p>
+      <w:r>
+        <w:t>Cela nous a permis d’obtenir le graphe suivant :</w:t>
+      </w:r>
+    </w:p>
+    <w:p/>
+    <w:p>
+      <w:pPr>
+        <w:keepNext/>
+        <w:jc w:val="center"/>
+      </w:pPr>
       <w:r>
         <w:rPr>
           <w:noProof/>
         </w:rPr>
-        <w:t>1</w:t>
-      </w:r>
-      <w:r>
-        <w:fldChar w:fldCharType="end"/>
-      </w:r>
-      <w:r>
-        <w:t xml:space="preserve"> - </w:t>
-      </w:r>
-      <w:proofErr w:type="spellStart"/>
-      <w:r>
-        <w:t>Dataset</w:t>
-      </w:r>
-      <w:proofErr w:type="spellEnd"/>
+        <w:drawing>
+          <wp:inline distT="0" distB="0" distL="0" distR="0">
+            <wp:extent cx="3837252" cy="2638425"/>
+            <wp:effectExtent l="0" t="0" r="0" b="0"/>
+            <wp:docPr id="2" name="Image 2"/>
+            <wp:cNvGraphicFramePr>
+              <a:graphicFrameLocks xmlns:a="http://schemas.openxmlformats.org/drawingml/2006/main" noChangeAspect="1"/>
+            </wp:cNvGraphicFramePr>
+            <a:graphic xmlns:a="http://schemas.openxmlformats.org/drawingml/2006/main">
+              <a:graphicData uri="http://schemas.openxmlformats.org/drawingml/2006/picture">
+                <pic:pic xmlns:pic="http://schemas.openxmlformats.org/drawingml/2006/picture">
+                  <pic:nvPicPr>
+                    <pic:cNvPr id="0" name="Picture 1"/>
+                    <pic:cNvPicPr>
+                      <a:picLocks noChangeAspect="1" noChangeArrowheads="1"/>
+                    </pic:cNvPicPr>
+                  </pic:nvPicPr>
+                  <pic:blipFill>
+                    <a:blip r:embed="rId10">
+                      <a:extLst>
+                        <a:ext uri="{28A0092B-C50C-407E-A947-70E740481C1C}">
+                          <a14:useLocalDpi xmlns:a14="http://schemas.microsoft.com/office/drawing/2010/main" val="0"/>
+                        </a:ext>
+                      </a:extLst>
+                    </a:blip>
+                    <a:stretch>
+                      <a:fillRect/>
+                    </a:stretch>
+                  </pic:blipFill>
+                  <pic:spPr bwMode="auto">
+                    <a:xfrm>
+                      <a:off x="0" y="0"/>
+                      <a:ext cx="3903971" cy="2684300"/>
+                    </a:xfrm>
+                    <a:prstGeom prst="rect">
+                      <a:avLst/>
+                    </a:prstGeom>
+                    <a:noFill/>
+                    <a:ln>
+                      <a:noFill/>
+                    </a:ln>
+                  </pic:spPr>
+                </pic:pic>
+              </a:graphicData>
+            </a:graphic>
+          </wp:inline>
+        </w:drawing>
+      </w:r>
     </w:p>
     <w:p>
       <w:pPr>
-        <w:rPr>
-          <w:lang w:val="en-US"/>
-        </w:rPr>
+        <w:pStyle w:val="Lgende"/>
+        <w:spacing w:before="240"/>
+        <w:jc w:val="center"/>
       </w:pPr>
       <w:r>
-        <w:rPr>
-          <w:lang w:val="en-US"/>
-        </w:rPr>
-        <w:t xml:space="preserve">Le </w:t>
-      </w:r>
-      <w:proofErr w:type="spellStart"/>
-      <w:r>
-        <w:rPr>
-          <w:lang w:val="en-US"/>
-        </w:rPr>
-        <w:t>texte</w:t>
-      </w:r>
-      <w:proofErr w:type="spellEnd"/>
-      <w:r>
-        <w:rPr>
-          <w:lang w:val="en-US"/>
-        </w:rPr>
-        <w:t xml:space="preserve"> </w:t>
-      </w:r>
-      <w:proofErr w:type="spellStart"/>
-      <w:r>
-        <w:rPr>
-          <w:lang w:val="en-US"/>
-        </w:rPr>
-        <w:t>étant</w:t>
-      </w:r>
-      <w:proofErr w:type="spellEnd"/>
-      <w:r>
-        <w:rPr>
-          <w:lang w:val="en-US"/>
-        </w:rPr>
-        <w:t xml:space="preserve"> pour certain blog top long, nous </w:t>
-      </w:r>
-      <w:proofErr w:type="spellStart"/>
-      <w:r>
-        <w:rPr>
-          <w:lang w:val="en-US"/>
-        </w:rPr>
-        <w:t>avons</w:t>
-      </w:r>
-      <w:proofErr w:type="spellEnd"/>
-      <w:r>
-        <w:rPr>
-          <w:lang w:val="en-US"/>
-        </w:rPr>
-        <w:t xml:space="preserve"> </w:t>
-      </w:r>
-      <w:proofErr w:type="spellStart"/>
-      <w:r>
-        <w:rPr>
-          <w:lang w:val="en-US"/>
-        </w:rPr>
-        <w:t>décidé</w:t>
-      </w:r>
-      <w:proofErr w:type="spellEnd"/>
-      <w:r>
-        <w:rPr>
-          <w:lang w:val="en-US"/>
-        </w:rPr>
-        <w:t xml:space="preserve"> de ne pas </w:t>
-      </w:r>
-      <w:proofErr w:type="spellStart"/>
-      <w:r>
-        <w:rPr>
-          <w:lang w:val="en-US"/>
-        </w:rPr>
-        <w:t>l’ajouter</w:t>
-      </w:r>
-      <w:proofErr w:type="spellEnd"/>
-      <w:r>
-        <w:rPr>
-          <w:lang w:val="en-US"/>
-        </w:rPr>
-        <w:t xml:space="preserve"> dans le tableau </w:t>
-      </w:r>
-      <w:proofErr w:type="spellStart"/>
-      <w:r>
-        <w:rPr>
-          <w:lang w:val="en-US"/>
-        </w:rPr>
-        <w:t>mais</w:t>
-      </w:r>
-      <w:proofErr w:type="spellEnd"/>
-      <w:r>
-        <w:rPr>
-          <w:lang w:val="en-US"/>
-        </w:rPr>
-        <w:t xml:space="preserve"> </w:t>
-      </w:r>
-      <w:proofErr w:type="spellStart"/>
-      <w:r>
-        <w:rPr>
-          <w:lang w:val="en-US"/>
-        </w:rPr>
-        <w:t>il</w:t>
-      </w:r>
-      <w:proofErr w:type="spellEnd"/>
-      <w:r>
-        <w:rPr>
-          <w:lang w:val="en-US"/>
-        </w:rPr>
-        <w:t xml:space="preserve"> </w:t>
-      </w:r>
-      <w:proofErr w:type="spellStart"/>
-      <w:r>
-        <w:rPr>
-          <w:lang w:val="en-US"/>
-        </w:rPr>
-        <w:t>peut</w:t>
-      </w:r>
-      <w:proofErr w:type="spellEnd"/>
-      <w:r>
-        <w:rPr>
-          <w:lang w:val="en-US"/>
-        </w:rPr>
-        <w:t xml:space="preserve"> </w:t>
-      </w:r>
-      <w:proofErr w:type="spellStart"/>
-      <w:r>
-        <w:rPr>
-          <w:lang w:val="en-US"/>
-        </w:rPr>
-        <w:t>etre</w:t>
-      </w:r>
-      <w:proofErr w:type="spellEnd"/>
-      <w:r>
-        <w:rPr>
-          <w:lang w:val="en-US"/>
-        </w:rPr>
-        <w:t xml:space="preserve"> </w:t>
-      </w:r>
-      <w:proofErr w:type="spellStart"/>
-      <w:r>
-        <w:rPr>
-          <w:lang w:val="en-US"/>
-        </w:rPr>
-        <w:t>visionné</w:t>
-      </w:r>
-      <w:proofErr w:type="spellEnd"/>
-      <w:r>
-        <w:rPr>
-          <w:lang w:val="en-US"/>
-        </w:rPr>
-        <w:t xml:space="preserve"> dans le </w:t>
-      </w:r>
-      <w:proofErr w:type="spellStart"/>
-      <w:r>
-        <w:rPr>
-          <w:lang w:val="en-US"/>
-        </w:rPr>
-        <w:t>fichier</w:t>
-      </w:r>
-      <w:proofErr w:type="spellEnd"/>
-      <w:r>
-        <w:rPr>
-          <w:lang w:val="en-US"/>
-        </w:rPr>
-        <w:t xml:space="preserve"> data.csv.</w:t>
-      </w:r>
-    </w:p>
-    <w:p>
-      <w:pPr>
-        <w:rPr>
-          <w:lang w:val="en-US"/>
-        </w:rPr>
-      </w:pPr>
-      <w:proofErr w:type="spellStart"/>
-      <w:r>
-        <w:rPr>
-          <w:lang w:val="en-US"/>
-        </w:rPr>
-        <w:t>Ensuite</w:t>
-      </w:r>
-      <w:proofErr w:type="spellEnd"/>
-      <w:r>
-        <w:rPr>
-          <w:lang w:val="en-US"/>
-        </w:rPr>
-        <w:t xml:space="preserve">, nous </w:t>
-      </w:r>
-      <w:proofErr w:type="spellStart"/>
-      <w:r>
-        <w:rPr>
-          <w:lang w:val="en-US"/>
-        </w:rPr>
-        <w:t>avons</w:t>
-      </w:r>
-      <w:proofErr w:type="spellEnd"/>
-      <w:r>
-        <w:rPr>
-          <w:lang w:val="en-US"/>
-        </w:rPr>
-        <w:t xml:space="preserve"> </w:t>
-      </w:r>
-      <w:proofErr w:type="spellStart"/>
-      <w:r>
-        <w:rPr>
-          <w:lang w:val="en-US"/>
-        </w:rPr>
-        <w:t>implement</w:t>
-      </w:r>
-      <w:r>
-        <w:rPr>
-          <w:lang w:val="en-US"/>
-        </w:rPr>
-        <w:t>é</w:t>
-      </w:r>
-      <w:proofErr w:type="spellEnd"/>
-      <w:r>
-        <w:rPr>
-          <w:lang w:val="en-US"/>
-        </w:rPr>
-        <w:t xml:space="preserve"> dans Neo4j </w:t>
-      </w:r>
-      <w:proofErr w:type="spellStart"/>
-      <w:r>
-        <w:rPr>
-          <w:lang w:val="en-US"/>
-        </w:rPr>
-        <w:t>no</w:t>
-      </w:r>
-      <w:r>
-        <w:rPr>
-          <w:lang w:val="en-US"/>
-        </w:rPr>
-        <w:t>tre</w:t>
-      </w:r>
-      <w:proofErr w:type="spellEnd"/>
-      <w:r>
-        <w:rPr>
-          <w:lang w:val="en-US"/>
-        </w:rPr>
-        <w:t xml:space="preserve"> </w:t>
-      </w:r>
-      <w:r>
-        <w:rPr>
-          <w:lang w:val="en-US"/>
-        </w:rPr>
-        <w:t xml:space="preserve">dataset </w:t>
-      </w:r>
-      <w:proofErr w:type="spellStart"/>
-      <w:r>
-        <w:rPr>
-          <w:lang w:val="en-US"/>
-        </w:rPr>
-        <w:t>en</w:t>
-      </w:r>
-      <w:proofErr w:type="spellEnd"/>
-      <w:r>
-        <w:rPr>
-          <w:lang w:val="en-US"/>
-        </w:rPr>
-        <w:t xml:space="preserve"> </w:t>
-      </w:r>
-      <w:proofErr w:type="spellStart"/>
-      <w:r>
-        <w:rPr>
-          <w:lang w:val="en-US"/>
-        </w:rPr>
-        <w:t>créant</w:t>
-      </w:r>
-      <w:proofErr w:type="spellEnd"/>
-      <w:r>
-        <w:rPr>
-          <w:lang w:val="en-US"/>
-        </w:rPr>
-        <w:t xml:space="preserve"> pour </w:t>
-      </w:r>
-      <w:proofErr w:type="spellStart"/>
-      <w:r>
-        <w:rPr>
-          <w:lang w:val="en-US"/>
-        </w:rPr>
-        <w:t>chaque</w:t>
-      </w:r>
-      <w:proofErr w:type="spellEnd"/>
-      <w:r>
-        <w:rPr>
-          <w:lang w:val="en-US"/>
-        </w:rPr>
-        <w:t xml:space="preserve"> </w:t>
-      </w:r>
-      <w:proofErr w:type="spellStart"/>
-      <w:r>
-        <w:rPr>
-          <w:lang w:val="en-US"/>
-        </w:rPr>
-        <w:t>ligne</w:t>
-      </w:r>
-      <w:proofErr w:type="spellEnd"/>
-      <w:r>
-        <w:rPr>
-          <w:lang w:val="en-US"/>
-        </w:rPr>
-        <w:t xml:space="preserve"> un </w:t>
-      </w:r>
-      <w:proofErr w:type="spellStart"/>
-      <w:r>
-        <w:rPr>
-          <w:lang w:val="en-US"/>
-        </w:rPr>
-        <w:t>noeud</w:t>
-      </w:r>
-      <w:proofErr w:type="spellEnd"/>
-      <w:r>
-        <w:rPr>
-          <w:lang w:val="en-US"/>
-        </w:rPr>
-        <w:t xml:space="preserve"> </w:t>
-      </w:r>
-      <w:proofErr w:type="spellStart"/>
-      <w:r>
-        <w:rPr>
-          <w:lang w:val="en-US"/>
-        </w:rPr>
-        <w:t>ayant</w:t>
-      </w:r>
-      <w:proofErr w:type="spellEnd"/>
-      <w:r>
-        <w:rPr>
-          <w:lang w:val="en-US"/>
-        </w:rPr>
-        <w:t xml:space="preserve"> pour labels les meme </w:t>
-      </w:r>
-      <w:proofErr w:type="spellStart"/>
-      <w:r>
-        <w:rPr>
-          <w:lang w:val="en-US"/>
-        </w:rPr>
-        <w:t>caracteristique</w:t>
-      </w:r>
-      <w:proofErr w:type="spellEnd"/>
-      <w:r>
-        <w:rPr>
-          <w:lang w:val="en-US"/>
-        </w:rPr>
-        <w:t xml:space="preserve"> que le tableau (Id, Gender </w:t>
-      </w:r>
-      <w:proofErr w:type="spellStart"/>
-      <w:r>
-        <w:rPr>
-          <w:lang w:val="en-US"/>
-        </w:rPr>
-        <w:t>etc</w:t>
-      </w:r>
-      <w:proofErr w:type="spellEnd"/>
-      <w:r>
-        <w:rPr>
-          <w:lang w:val="en-US"/>
-        </w:rPr>
-        <w:t>…).</w:t>
-      </w:r>
-    </w:p>
-    <w:p>
-      <w:pPr>
-        <w:rPr>
-          <w:lang w:val="en-US"/>
-        </w:rPr>
-      </w:pPr>
-      <w:proofErr w:type="spellStart"/>
-      <w:r>
-        <w:rPr>
-          <w:lang w:val="en-US"/>
-        </w:rPr>
-        <w:t>Cela</w:t>
-      </w:r>
-      <w:proofErr w:type="spellEnd"/>
-      <w:r>
-        <w:rPr>
-          <w:lang w:val="en-US"/>
-        </w:rPr>
-        <w:t xml:space="preserve"> nous a </w:t>
-      </w:r>
-      <w:proofErr w:type="spellStart"/>
-      <w:r>
-        <w:rPr>
-          <w:lang w:val="en-US"/>
-        </w:rPr>
-        <w:t>permis</w:t>
-      </w:r>
-      <w:proofErr w:type="spellEnd"/>
-      <w:r>
-        <w:rPr>
-          <w:lang w:val="en-US"/>
-        </w:rPr>
-        <w:t xml:space="preserve"> </w:t>
-      </w:r>
-      <w:proofErr w:type="spellStart"/>
-      <w:r>
-        <w:rPr>
-          <w:lang w:val="en-US"/>
-        </w:rPr>
-        <w:t>d’obtenir</w:t>
-      </w:r>
-      <w:proofErr w:type="spellEnd"/>
-      <w:r>
-        <w:rPr>
-          <w:lang w:val="en-US"/>
-        </w:rPr>
-        <w:t xml:space="preserve"> le </w:t>
-      </w:r>
-      <w:proofErr w:type="spellStart"/>
-      <w:r>
-        <w:rPr>
-          <w:lang w:val="en-US"/>
-        </w:rPr>
-        <w:t>graphe</w:t>
-      </w:r>
-      <w:proofErr w:type="spellEnd"/>
-      <w:r>
-        <w:rPr>
-          <w:lang w:val="en-US"/>
-        </w:rPr>
-        <w:t xml:space="preserve"> </w:t>
-      </w:r>
-      <w:proofErr w:type="spellStart"/>
-      <w:proofErr w:type="gramStart"/>
-      <w:r>
-        <w:rPr>
-          <w:lang w:val="en-US"/>
-        </w:rPr>
-        <w:t>suivant</w:t>
-      </w:r>
-      <w:proofErr w:type="spellEnd"/>
-      <w:r>
-        <w:rPr>
-          <w:lang w:val="en-US"/>
-        </w:rPr>
-        <w:t xml:space="preserve"> :</w:t>
-      </w:r>
-      <w:proofErr w:type="gramEnd"/>
-    </w:p>
-    <w:p>
-      <w:pPr>
-        <w:rPr>
-          <w:lang w:val="en-US"/>
-        </w:rPr>
-      </w:pPr>
-      <w:r>
-        <w:rPr>
-          <w:lang w:val="en-US"/>
-        </w:rPr>
-        <w:t xml:space="preserve"> </w:t>
+        <w:t xml:space="preserve">Figure </w:t>
+      </w:r>
+      <w:fldSimple w:instr=" SEQ Figure \* ARABIC ">
+        <w:r>
+          <w:rPr>
+            <w:noProof/>
+          </w:rPr>
+          <w:t>1</w:t>
+        </w:r>
+      </w:fldSimple>
+      <w:r>
+        <w:t xml:space="preserve"> - Graphe des blogs</w:t>
       </w:r>
       <w:bookmarkStart w:id="0" w:name="_GoBack"/>
       <w:bookmarkEnd w:id="0"/>
-    </w:p>
-    <w:p>
-      <w:pPr>
-        <w:rPr>
-          <w:lang w:val="en-US"/>
-        </w:rPr>
-      </w:pPr>
     </w:p>
     <w:p>
       <w:pPr>
@@ -2333,6 +1773,7 @@
         <w:rPr>
           <w:lang w:val="fr-FR"/>
         </w:rPr>
+        <w:lastRenderedPageBreak/>
         <w:t>Métadonnées</w:t>
       </w:r>
       <w:r>
@@ -2437,8 +1878,8 @@
       <w:proofErr w:type="spellEnd"/>
     </w:p>
     <w:sectPr>
-      <w:headerReference w:type="default" r:id="rId10"/>
-      <w:footerReference w:type="default" r:id="rId11"/>
+      <w:headerReference w:type="default" r:id="rId11"/>
+      <w:footerReference w:type="default" r:id="rId12"/>
       <w:pgSz w:w="11906" w:h="16838"/>
       <w:pgMar w:top="1417" w:right="1417" w:bottom="1417" w:left="1417" w:header="708" w:footer="340" w:gutter="0"/>
       <w:cols w:space="708"/>
@@ -3801,7 +3242,7 @@
 </file>
 
 <file path=customXml/itemProps1.xml><?xml version="1.0" encoding="utf-8"?>
-<ds:datastoreItem xmlns:ds="http://schemas.openxmlformats.org/officeDocument/2006/customXml" ds:itemID="{3CD1A553-C3AD-49A2-9B94-63277F45D99B}">
+<ds:datastoreItem xmlns:ds="http://schemas.openxmlformats.org/officeDocument/2006/customXml" ds:itemID="{ECFB3530-6BCE-4948-9232-FAAC19008125}">
   <ds:schemaRefs>
     <ds:schemaRef ds:uri="http://schemas.openxmlformats.org/officeDocument/2006/bibliography"/>
   </ds:schemaRefs>

</xml_diff>